<commit_message>
ispravljen odgovor u 11. zadatku
</commit_message>
<xml_diff>
--- a/ispiti/zi/teorijska pitanja - rjesenja.docx
+++ b/ispiti/zi/teorijska pitanja - rjesenja.docx
@@ -6120,17 +6120,13 @@
         <w:spacing w:after="0"/>
         <w:rPr>
           <w:rFonts w:cstheme="minorHAnsi"/>
-          <w:b/>
-          <w:bCs/>
-          <w:sz w:val="24"/>
-          <w:szCs w:val="24"/>
-          <w:lang w:val="hr-HR"/>
-        </w:rPr>
-      </w:pPr>
-      <w:r>
-        <w:rPr>
-          <w:b/>
-          <w:bCs/>
+          <w:sz w:val="24"/>
+          <w:szCs w:val="24"/>
+          <w:lang w:val="hr-HR"/>
+        </w:rPr>
+      </w:pPr>
+      <w:r>
+        <w:rPr>
           <w:noProof/>
           <w:lang w:val="hr-HR"/>
         </w:rPr>
@@ -6171,7 +6167,15 @@
           </wp:inline>
         </w:drawing>
       </w:r>
-      <w:r>
+    </w:p>
+    <w:p>
+      <w:pPr>
+        <w:pStyle w:val="ListParagraph"/>
+        <w:numPr>
+          <w:ilvl w:val="1"/>
+          <w:numId w:val="1"/>
+        </w:numPr>
+        <w:spacing w:after="0"/>
         <w:rPr>
           <w:rFonts w:cstheme="minorHAnsi"/>
           <w:b/>
@@ -6180,55 +6184,18 @@
           <w:szCs w:val="24"/>
           <w:lang w:val="hr-HR"/>
         </w:rPr>
-        <w:tab/>
-      </w:r>
-      <w:r>
-        <w:rPr>
-          <w:rFonts w:cstheme="minorHAnsi"/>
+      </w:pPr>
+      <w:r>
+        <w:rPr>
           <w:b/>
           <w:bCs/>
-          <w:sz w:val="24"/>
-          <w:szCs w:val="24"/>
-          <w:lang w:val="hr-HR"/>
-        </w:rPr>
-        <w:tab/>
-      </w:r>
-      <w:r>
-        <w:rPr>
-          <w:rFonts w:ascii="Segoe UI Symbol" w:hAnsi="Segoe UI Symbol" w:cs="Segoe UI Symbol"/>
-          <w:b/>
-          <w:bCs/>
-          <w:sz w:val="24"/>
-          <w:szCs w:val="24"/>
-          <w:lang w:val="hr-HR"/>
-        </w:rPr>
-        <w:t>✓</w:t>
-      </w:r>
-    </w:p>
-    <w:p>
-      <w:pPr>
-        <w:pStyle w:val="ListParagraph"/>
-        <w:numPr>
-          <w:ilvl w:val="1"/>
-          <w:numId w:val="1"/>
-        </w:numPr>
-        <w:spacing w:after="0"/>
-        <w:rPr>
-          <w:rFonts w:cstheme="minorHAnsi"/>
-          <w:sz w:val="24"/>
-          <w:szCs w:val="24"/>
-          <w:lang w:val="hr-HR"/>
-        </w:rPr>
-      </w:pPr>
-      <w:r>
-        <w:rPr>
           <w:noProof/>
           <w:lang w:val="hr-HR"/>
         </w:rPr>
         <w:drawing>
-          <wp:inline distT="0" distB="0" distL="0" distR="0" wp14:anchorId="2C083094" wp14:editId="0A9F24B1">
-            <wp:extent cx="964113" cy="1620982"/>
-            <wp:effectExtent l="0" t="0" r="7620" b="0"/>
+          <wp:inline distT="0" distB="0" distL="0" distR="0" wp14:anchorId="2C083094" wp14:editId="4F44353F">
+            <wp:extent cx="1015958" cy="1708150"/>
+            <wp:effectExtent l="0" t="0" r="0" b="6350"/>
             <wp:docPr id="5" name="Picture 5" descr="A picture containing clock&#10;&#10;Description automatically generated"/>
             <wp:cNvGraphicFramePr>
               <a:graphicFrameLocks xmlns:a="http://schemas.openxmlformats.org/drawingml/2006/main" noChangeAspect="1"/>
@@ -6249,7 +6216,7 @@
                   <pic:spPr>
                     <a:xfrm>
                       <a:off x="0" y="0"/>
-                      <a:ext cx="972108" cy="1634425"/>
+                      <a:ext cx="1026642" cy="1726114"/>
                     </a:xfrm>
                     <a:prstGeom prst="rect">
                       <a:avLst/>
@@ -6260,6 +6227,39 @@
             </a:graphic>
           </wp:inline>
         </w:drawing>
+      </w:r>
+      <w:r>
+        <w:rPr>
+          <w:rFonts w:cstheme="minorHAnsi"/>
+          <w:b/>
+          <w:bCs/>
+          <w:sz w:val="24"/>
+          <w:szCs w:val="24"/>
+          <w:lang w:val="hr-HR"/>
+        </w:rPr>
+        <w:tab/>
+      </w:r>
+      <w:r>
+        <w:rPr>
+          <w:rFonts w:cstheme="minorHAnsi"/>
+          <w:b/>
+          <w:bCs/>
+          <w:sz w:val="24"/>
+          <w:szCs w:val="24"/>
+          <w:lang w:val="hr-HR"/>
+        </w:rPr>
+        <w:tab/>
+      </w:r>
+      <w:r>
+        <w:rPr>
+          <w:rFonts w:ascii="Segoe UI Symbol" w:hAnsi="Segoe UI Symbol" w:cs="Segoe UI Symbol"/>
+          <w:b/>
+          <w:bCs/>
+          <w:sz w:val="24"/>
+          <w:szCs w:val="24"/>
+          <w:lang w:val="hr-HR"/>
+        </w:rPr>
+        <w:t>✓</w:t>
       </w:r>
     </w:p>
     <w:p>
@@ -6714,6 +6714,7 @@
           <w:szCs w:val="24"/>
           <w:lang w:val="hr-HR"/>
         </w:rPr>
+        <w:lastRenderedPageBreak/>
         <w:t>y = a + b;</w:t>
       </w:r>
     </w:p>
@@ -6736,7 +6737,6 @@
           <w:szCs w:val="24"/>
           <w:lang w:val="hr-HR"/>
         </w:rPr>
-        <w:lastRenderedPageBreak/>
         <w:t>print(a, b, x, y);</w:t>
       </w:r>
     </w:p>
@@ -8653,6 +8653,7 @@
           <w:szCs w:val="24"/>
           <w:lang w:val="hr-HR"/>
         </w:rPr>
+        <w:lastRenderedPageBreak/>
         <w:t>p1 = c + d;</w:t>
       </w:r>
     </w:p>
@@ -8674,7 +8675,6 @@
           <w:szCs w:val="24"/>
           <w:lang w:val="hr-HR"/>
         </w:rPr>
-        <w:lastRenderedPageBreak/>
         <w:t>p2 = p1 - e;</w:t>
       </w:r>
     </w:p>
@@ -10078,6 +10078,7 @@
           <w:szCs w:val="24"/>
           <w:lang w:val="hr-HR"/>
         </w:rPr>
+        <w:lastRenderedPageBreak/>
         <w:t>Razmjena adrese</w:t>
       </w:r>
     </w:p>
@@ -10107,7 +10108,6 @@
           <w:szCs w:val="24"/>
           <w:lang w:val="hr-HR"/>
         </w:rPr>
-        <w:lastRenderedPageBreak/>
         <w:t>Povratna razmjena adrese</w:t>
       </w:r>
     </w:p>
@@ -11644,6 +11644,7 @@
           <w:szCs w:val="24"/>
           <w:lang w:val="hr-HR"/>
         </w:rPr>
+        <w:lastRenderedPageBreak/>
         <w:t>Izvođenje naredbi za koje vrijedi da se vrijednost relacije _______ ne mijenja određuje životni vijek pridruživanja imena</w:t>
       </w:r>
     </w:p>
@@ -11669,7 +11670,6 @@
           <w:szCs w:val="24"/>
           <w:lang w:val="hr-HR"/>
         </w:rPr>
-        <w:lastRenderedPageBreak/>
         <w:t>Stanja</w:t>
       </w:r>
     </w:p>
@@ -13046,6 +13046,7 @@
           <w:szCs w:val="24"/>
           <w:lang w:val="hr-HR"/>
         </w:rPr>
+        <w:lastRenderedPageBreak/>
         <w:t>Procedure s jednim prijenosnim parametrom</w:t>
       </w:r>
     </w:p>
@@ -13096,7 +13097,6 @@
           <w:szCs w:val="24"/>
           <w:lang w:val="hr-HR"/>
         </w:rPr>
-        <w:lastRenderedPageBreak/>
         <w:t>Skokove</w:t>
       </w:r>
     </w:p>
@@ -15374,6 +15374,7 @@
           <w:szCs w:val="24"/>
           <w:lang w:val="hr-HR"/>
         </w:rPr>
+        <w:lastRenderedPageBreak/>
         <w:t>Leksički analizator slijedno čita tekst izvornog programa:</w:t>
       </w:r>
     </w:p>
@@ -15428,7 +15429,6 @@
           <w:szCs w:val="24"/>
           <w:lang w:val="hr-HR"/>
         </w:rPr>
-        <w:lastRenderedPageBreak/>
         <w:t>Riječ po riječ</w:t>
       </w:r>
     </w:p>
@@ -16714,6 +16714,7 @@
           <w:szCs w:val="24"/>
           <w:lang w:val="hr-HR"/>
         </w:rPr>
+        <w:lastRenderedPageBreak/>
         <w:t>var i = 1</w:t>
       </w:r>
     </w:p>
@@ -16735,7 +16736,6 @@
           <w:szCs w:val="24"/>
           <w:lang w:val="hr-HR"/>
         </w:rPr>
-        <w:lastRenderedPageBreak/>
         <w:tab/>
         <w:t>var b[3] = {5, 6, 7}</w:t>
       </w:r>
@@ -17937,6 +17937,7 @@
           <w:szCs w:val="24"/>
           <w:lang w:val="hr-HR"/>
         </w:rPr>
+        <w:lastRenderedPageBreak/>
         <w:tab/>
         <w:t>08</w:t>
       </w:r>
@@ -17969,7 +17970,6 @@
           <w:szCs w:val="24"/>
           <w:lang w:val="hr-HR"/>
         </w:rPr>
-        <w:lastRenderedPageBreak/>
         <w:tab/>
         <w:t>09</w:t>
       </w:r>
@@ -22634,6 +22634,7 @@
           <w:szCs w:val="24"/>
           <w:lang w:val="hr-HR"/>
         </w:rPr>
+        <w:lastRenderedPageBreak/>
         <w:t>opisnik</w:t>
       </w:r>
       <w:proofErr w:type="spellEnd"/>
@@ -22666,7 +22667,6 @@
           <w:szCs w:val="24"/>
           <w:lang w:val="hr-HR"/>
         </w:rPr>
-        <w:lastRenderedPageBreak/>
         <w:t>opisnik</w:t>
       </w:r>
       <w:proofErr w:type="spellEnd"/>

</xml_diff>